<commit_message>
Update Arduino NIM Game improvement.docx
</commit_message>
<xml_diff>
--- a/Assignment/Arduino NIM Game improvement.docx
+++ b/Assignment/Arduino NIM Game improvement.docx
@@ -35,21 +35,8 @@
       <w:r>
         <w:t xml:space="preserve">The </w:t>
       </w:r>
-      <w:proofErr w:type="spellStart"/>
-      <w:r>
-        <w:t>Nim</w:t>
-      </w:r>
-      <w:proofErr w:type="spellEnd"/>
-      <w:r>
-        <w:t xml:space="preserve"> is a game with 12 balls, </w:t>
-      </w:r>
-      <w:proofErr w:type="gramStart"/>
-      <w:r>
-        <w:t>If</w:t>
-      </w:r>
-      <w:proofErr w:type="gramEnd"/>
-      <w:r>
-        <w:t xml:space="preserve"> is your turn you can pick 1,2 or 3 balls and then your opponent plays. The winner is the one who takes the last one.</w:t>
+      <w:r>
+        <w:t>Nim is a game with 12 balls, If is your turn you can pick 1,2 or 3 balls and then your opponent plays. The winner is the one who takes the last one.</w:t>
       </w:r>
       <w:r>
         <w:t xml:space="preserve"> So basically, this is a simple math game.</w:t>
@@ -59,11 +46,9 @@
       <w:r>
         <w:t xml:space="preserve">From Arduino project by </w:t>
       </w:r>
-      <w:proofErr w:type="spellStart"/>
       <w:r>
         <w:t>Dzefri</w:t>
       </w:r>
-      <w:proofErr w:type="spellEnd"/>
       <w:r>
         <w:t xml:space="preserve"> (</w:t>
       </w:r>
@@ -72,77 +57,47 @@
           <w:rPr>
             <w:rStyle w:val="Hyperlink"/>
           </w:rPr>
-          <w:t>Arduino Game "NIM</w:t>
+          <w:t>Arduino Game "NIM" : 17 Steps (with Pictures) - Instructables</w:t>
         </w:r>
-        <w:proofErr w:type="gramStart"/>
+      </w:hyperlink>
+      <w:r>
+        <w:t>)</w:t>
+      </w:r>
+    </w:p>
+    <w:p>
+      <w:r>
+        <w:t xml:space="preserve">There are some system limitation </w:t>
+      </w:r>
+      <w:r>
+        <w:t>of the prototype</w:t>
+      </w:r>
+      <w:r>
+        <w:t xml:space="preserve"> that he made. One of it is the controllers are wired, the player can play it in short distance. Besides, it can be play by two players only. </w:t>
+      </w:r>
+      <w:r>
+        <w:t>There also has no sensor when the ball goes down, so there will be problem for the system.</w:t>
+      </w:r>
+    </w:p>
+    <w:p>
+      <w:r>
+        <w:t xml:space="preserve">The improvement that I want purpose are make one wireless controller that have 3 LED indicator that can tell which player turn to play. </w:t>
+      </w:r>
+      <w:r>
+        <w:t>One controller only because we can cut down the price, we can make more that one, but it will be expensive. Another than that, we should put sensor at the ball goes down, to know the correct number of ball that player choose.</w:t>
+      </w:r>
+    </w:p>
+    <w:p/>
+    <w:p>
+      <w:hyperlink r:id="rId6" w:history="1">
         <w:r>
           <w:rPr>
             <w:rStyle w:val="Hyperlink"/>
           </w:rPr>
-          <w:t>" :</w:t>
+          <w:t>https://www.instructables.com/Arduino-Game-NIM/</w:t>
         </w:r>
-        <w:proofErr w:type="gramEnd"/>
-        <w:r>
-          <w:rPr>
-            <w:rStyle w:val="Hyperlink"/>
-          </w:rPr>
-          <w:t xml:space="preserve"> 17 Steps (with Pictures) - </w:t>
-        </w:r>
-        <w:proofErr w:type="spellStart"/>
-        <w:r>
-          <w:rPr>
-            <w:rStyle w:val="Hyperlink"/>
-          </w:rPr>
-          <w:t>Instructables</w:t>
-        </w:r>
-        <w:proofErr w:type="spellEnd"/>
       </w:hyperlink>
       <w:r>
-        <w:t>)</w:t>
-      </w:r>
-    </w:p>
-    <w:p>
-      <w:r>
-        <w:t xml:space="preserve">There </w:t>
-      </w:r>
-      <w:proofErr w:type="gramStart"/>
-      <w:r>
-        <w:t>are</w:t>
-      </w:r>
-      <w:proofErr w:type="gramEnd"/>
-      <w:r>
-        <w:t xml:space="preserve"> some system limitation </w:t>
-      </w:r>
-      <w:r>
-        <w:t>of the prototype</w:t>
-      </w:r>
-      <w:r>
-        <w:t xml:space="preserve"> that he made. One of it is the controllers are wired, the player can play it in short distance. Besides, it can be play by two players only. </w:t>
-      </w:r>
-      <w:r>
-        <w:t>There also has no sensor when the ball goes down, so there will be problem for the system.</w:t>
-      </w:r>
-    </w:p>
-    <w:p>
-      <w:r>
-        <w:t xml:space="preserve">The improvement that I want purpose are make one wireless controller that have 3 LED indicator that can tell which player turn to play. </w:t>
-      </w:r>
-      <w:r>
-        <w:t xml:space="preserve">One controller only because we can cut down the price, we can make more </w:t>
-      </w:r>
-      <w:proofErr w:type="spellStart"/>
-      <w:r>
-        <w:t>that</w:t>
-      </w:r>
-      <w:proofErr w:type="spellEnd"/>
-      <w:r>
-        <w:t xml:space="preserve"> one, but it will be expensive. Another than that, we should put sensor at the ball goes down, to know the correct number of ball that player choose.</w:t>
-      </w:r>
-    </w:p>
-    <w:p/>
-    <w:p>
-      <w:r>
-        <w:t>https://www.instructables.com/Arduino-Game-NIM/ alt text</w:t>
+        <w:t xml:space="preserve"> </w:t>
       </w:r>
     </w:p>
     <w:p/>
@@ -183,15 +138,7 @@
         </w:numPr>
       </w:pPr>
       <w:r>
-        <w:t xml:space="preserve">Controller wired - to much </w:t>
-      </w:r>
-      <w:proofErr w:type="gramStart"/>
-      <w:r>
-        <w:t>wiring, and</w:t>
-      </w:r>
-      <w:proofErr w:type="gramEnd"/>
-      <w:r>
-        <w:t xml:space="preserve"> can be played short distance.</w:t>
+        <w:t>Controller wired - to much wiring, and can be played short distance.</w:t>
       </w:r>
     </w:p>
     <w:p>
@@ -227,15 +174,7 @@
         </w:numPr>
       </w:pPr>
       <w:r>
-        <w:t xml:space="preserve">The ball </w:t>
-      </w:r>
-      <w:proofErr w:type="gramStart"/>
-      <w:r>
-        <w:t>are</w:t>
-      </w:r>
-      <w:proofErr w:type="gramEnd"/>
-      <w:r>
-        <w:t xml:space="preserve"> showing - make the game easier</w:t>
+        <w:t>The ball are showing - make the game easier</w:t>
       </w:r>
     </w:p>
     <w:p/>
@@ -264,15 +203,7 @@
         </w:numPr>
       </w:pPr>
       <w:r>
-        <w:t xml:space="preserve">Change to LCD Display that can show how many time </w:t>
-      </w:r>
-      <w:proofErr w:type="gramStart"/>
-      <w:r>
-        <w:t>player</w:t>
-      </w:r>
-      <w:proofErr w:type="gramEnd"/>
-      <w:r>
-        <w:t xml:space="preserve"> win</w:t>
+        <w:t>Change to LCD Display that can show how many time player win</w:t>
       </w:r>
     </w:p>
     <w:p>
@@ -284,23 +215,7 @@
         </w:numPr>
       </w:pPr>
       <w:r>
-        <w:t>Make wireless/</w:t>
-      </w:r>
-      <w:proofErr w:type="spellStart"/>
-      <w:r>
-        <w:t>bluetooth</w:t>
-      </w:r>
-      <w:proofErr w:type="spellEnd"/>
-      <w:r>
-        <w:t xml:space="preserve"> controller using HC-05 </w:t>
-      </w:r>
-      <w:proofErr w:type="spellStart"/>
-      <w:r>
-        <w:t>bluetooth</w:t>
-      </w:r>
-      <w:proofErr w:type="spellEnd"/>
-      <w:r>
-        <w:t xml:space="preserve"> model, also can be control using phone, more than 2 players</w:t>
+        <w:t>Make wireless/bluetooth controller using HC-05 bluetooth model, also can be control using phone, more than 2 players</w:t>
       </w:r>
     </w:p>
     <w:p>
@@ -312,15 +227,7 @@
         </w:numPr>
       </w:pPr>
       <w:r>
-        <w:t xml:space="preserve">Put sensor to make sure right number of </w:t>
-      </w:r>
-      <w:proofErr w:type="gramStart"/>
-      <w:r>
-        <w:t>ball</w:t>
-      </w:r>
-      <w:proofErr w:type="gramEnd"/>
-      <w:r>
-        <w:t xml:space="preserve"> goes down as player choose, can use ultrasonic sensor or colour sensor</w:t>
+        <w:t>Put sensor to make sure right number of ball goes down as player choose, can use ultrasonic sensor or colour sensor</w:t>
       </w:r>
     </w:p>
     <w:p>
@@ -332,15 +239,7 @@
         </w:numPr>
       </w:pPr>
       <w:r>
-        <w:t>Put speaker/</w:t>
-      </w:r>
-      <w:proofErr w:type="spellStart"/>
-      <w:r>
-        <w:t>buzer</w:t>
-      </w:r>
-      <w:proofErr w:type="spellEnd"/>
-      <w:r>
-        <w:t xml:space="preserve"> to play the music for the winner</w:t>
+        <w:t>Put speaker/buzer to play the music for the winner</w:t>
       </w:r>
     </w:p>
     <w:p>
@@ -1068,7 +967,6 @@
     <w:name w:val="Hyperlink"/>
     <w:basedOn w:val="DefaultParagraphFont"/>
     <w:uiPriority w:val="99"/>
-    <w:semiHidden/>
     <w:unhideWhenUsed/>
     <w:rsid w:val="00592668"/>
     <w:rPr>
@@ -1086,6 +984,18 @@
       <w:ind w:left="720"/>
       <w:contextualSpacing/>
     </w:pPr>
+  </w:style>
+  <w:style w:type="character" w:styleId="UnresolvedMention">
+    <w:name w:val="Unresolved Mention"/>
+    <w:basedOn w:val="DefaultParagraphFont"/>
+    <w:uiPriority w:val="99"/>
+    <w:semiHidden/>
+    <w:unhideWhenUsed/>
+    <w:rsid w:val="00915B50"/>
+    <w:rPr>
+      <w:color w:val="605E5C"/>
+      <w:shd w:val="clear" w:color="auto" w:fill="E1DFDD"/>
+    </w:rPr>
   </w:style>
 </w:styles>
 </file>

</xml_diff>